<commit_message>
Ajout de texte dasn le fichier LinkedIn
</commit_message>
<xml_diff>
--- a/Lien vers profil LinkedIn .docx
+++ b/Lien vers profil LinkedIn .docx
@@ -19,9 +19,13 @@
     </w:p>
     <w:p/>
     <w:p>
+      <w:r>
+        <w:t>N’hésitez pas à m’ajouter !</w:t>
+      </w:r>
       <w:bookmarkStart w:id="0" w:name="_GoBack"/>
       <w:bookmarkEnd w:id="0"/>
     </w:p>
+    <w:p/>
     <w:sectPr>
       <w:pgSz w:w="11900" w:h="16840"/>
       <w:pgMar w:top="1417" w:right="1417" w:bottom="1417" w:left="1417" w:header="708" w:footer="708" w:gutter="0"/>

</xml_diff>